<commit_message>
Move JJ.Framework.Xml explanations from Aspects to API's.
</commit_message>
<xml_diff>
--- a/Patterns.docx
+++ b/Patterns.docx
@@ -7206,108 +7206,153 @@
         <w:rPr>
           <w:lang w:val="en-US"/>
         </w:rPr>
-        <w:t xml:space="preserve">The business layer executes side </w:t>
-      </w:r>
-      <w:r>
-        <w:rPr>
-          <w:lang w:val="en-US"/>
-        </w:rPr>
-        <w:t>effects when altering data, for instance storing the date time modified or setting default values when you create an entity, or for instance automatically generating a name.</w:t>
-      </w:r>
-    </w:p>
-    <w:p>
-      <w:pPr>
-        <w:rPr>
-          <w:lang w:val="en-US"/>
-        </w:rPr>
-      </w:pPr>
-    </w:p>
-    <w:p>
-      <w:pPr>
-        <w:rPr>
-          <w:lang w:val="en-US"/>
-        </w:rPr>
-      </w:pPr>
-      <w:r>
-        <w:rPr>
-          <w:lang w:val="en-US"/>
-        </w:rPr>
-        <w:t xml:space="preserve">We implement the interface </w:t>
-      </w:r>
-      <w:proofErr w:type="spellStart"/>
-      <w:r>
-        <w:rPr>
-          <w:lang w:val="en-US"/>
-        </w:rPr>
-        <w:t>ISideEffect</w:t>
-      </w:r>
-      <w:proofErr w:type="spellEnd"/>
-      <w:r>
-        <w:rPr>
-          <w:lang w:val="en-US"/>
-        </w:rPr>
-        <w:t xml:space="preserve"> for each side effect. It only has one method: Execute, but it allows us to have some sort of polymorphism over side effects so it is easier to execute multiple of them in one blow, or allows other more generic handlings of the side effects.</w:t>
-      </w:r>
-    </w:p>
-    <w:p>
-      <w:pPr>
-        <w:ind w:left="0"/>
-        <w:rPr>
-          <w:lang w:val="en-US"/>
-        </w:rPr>
-      </w:pPr>
-    </w:p>
-    <w:p>
-      <w:pPr>
-        <w:rPr>
-          <w:lang w:val="en-US"/>
-        </w:rPr>
-      </w:pPr>
-      <w:r>
-        <w:rPr>
-          <w:lang w:val="en-US"/>
-        </w:rPr>
-        <w:t>Using a separate class for side effects, creates overview over those pieces of business logic, that are the most creative of all, and prevents those special things that need to happen from being entangled with other code.</w:t>
-      </w:r>
-    </w:p>
-    <w:p>
-      <w:pPr>
-        <w:rPr>
-          <w:lang w:val="en-US"/>
-        </w:rPr>
-      </w:pPr>
-    </w:p>
-    <w:p>
-      <w:pPr>
-        <w:rPr>
-          <w:lang w:val="en-US"/>
-        </w:rPr>
-      </w:pPr>
-      <w:r>
-        <w:rPr>
-          <w:lang w:val="en-US"/>
-        </w:rPr>
-        <w:t>Side effects should evaluate the conditions internally as much as possible. So the called of the side effect class does not know what conditions are tied to it doing anything at all. This makes the side effect fully responsible for what happens. The side effect’s doing anything can also be dependent on entity status. See ‘Entity Status Management’.</w:t>
-      </w:r>
-    </w:p>
-    <w:p>
-      <w:pPr>
-        <w:pStyle w:val="Heading4"/>
-        <w:rPr>
-          <w:lang w:val="en-US"/>
-        </w:rPr>
-      </w:pPr>
-      <w:bookmarkStart w:id="30" w:name="_Toc487129072"/>
-      <w:bookmarkStart w:id="31" w:name="_Toc502941257"/>
-      <w:proofErr w:type="spellStart"/>
-      <w:r>
-        <w:rPr>
-          <w:lang w:val="en-US"/>
-        </w:rPr>
-        <w:t>LinkTo</w:t>
+        <w:t xml:space="preserve">The business layer executes </w:t>
+      </w:r>
+      <w:r>
+        <w:rPr>
+          <w:i/>
+          <w:lang w:val="en-US"/>
+        </w:rPr>
+        <w:t>side effects</w:t>
+      </w:r>
+      <w:r>
+        <w:rPr>
+          <w:lang w:val="en-US"/>
+        </w:rPr>
+        <w:t>,</w:t>
+      </w:r>
+      <w:r>
+        <w:rPr>
+          <w:lang w:val="en-US"/>
+        </w:rPr>
+        <w:t xml:space="preserve"> when altering data, </w:t>
+      </w:r>
+      <w:bookmarkStart w:id="30" w:name="OLE_LINK4"/>
+      <w:bookmarkStart w:id="31" w:name="OLE_LINK5"/>
+      <w:r>
+        <w:rPr>
+          <w:lang w:val="en-US"/>
+        </w:rPr>
+        <w:t xml:space="preserve">for instance storing the date time modified or setting default values, or </w:t>
+      </w:r>
+      <w:bookmarkStart w:id="32" w:name="_GoBack"/>
+      <w:bookmarkEnd w:id="32"/>
+      <w:r>
+        <w:rPr>
+          <w:lang w:val="en-US"/>
+        </w:rPr>
+        <w:t>automatically generating a name.</w:t>
       </w:r>
       <w:bookmarkEnd w:id="30"/>
       <w:bookmarkEnd w:id="31"/>
+    </w:p>
+    <w:p>
+      <w:pPr>
+        <w:rPr>
+          <w:lang w:val="en-US"/>
+        </w:rPr>
+      </w:pPr>
+    </w:p>
+    <w:p>
+      <w:pPr>
+        <w:rPr>
+          <w:lang w:val="en-US"/>
+        </w:rPr>
+      </w:pPr>
+      <w:r>
+        <w:rPr>
+          <w:lang w:val="en-US"/>
+        </w:rPr>
+        <w:t xml:space="preserve">We implement the interface </w:t>
+      </w:r>
+      <w:proofErr w:type="spellStart"/>
+      <w:r>
+        <w:rPr>
+          <w:lang w:val="en-US"/>
+        </w:rPr>
+        <w:t>ISideEffect</w:t>
+      </w:r>
+      <w:proofErr w:type="spellEnd"/>
+      <w:r>
+        <w:rPr>
+          <w:lang w:val="en-US"/>
+        </w:rPr>
+        <w:t xml:space="preserve"> for each side effect. It only has one method: Execute, but it allows us to have some sort of polymorphism over side effects so it is easier to execute multiple of them in one blow, or allows other more generic handlings of the side effects.</w:t>
+      </w:r>
+    </w:p>
+    <w:p>
+      <w:pPr>
+        <w:ind w:left="0"/>
+        <w:rPr>
+          <w:lang w:val="en-US"/>
+        </w:rPr>
+      </w:pPr>
+    </w:p>
+    <w:p>
+      <w:pPr>
+        <w:rPr>
+          <w:lang w:val="en-US"/>
+        </w:rPr>
+      </w:pPr>
+      <w:bookmarkStart w:id="33" w:name="OLE_LINK6"/>
+      <w:r>
+        <w:rPr>
+          <w:lang w:val="en-US"/>
+        </w:rPr>
+        <w:t>Using separate class</w:t>
+      </w:r>
+      <w:r>
+        <w:rPr>
+          <w:lang w:val="en-US"/>
+        </w:rPr>
+        <w:t>es</w:t>
+      </w:r>
+      <w:r>
+        <w:rPr>
+          <w:lang w:val="en-US"/>
+        </w:rPr>
+        <w:t xml:space="preserve"> for side effects, creates overview over those pieces of business logic, that are the most creative of all, and prevents those special things that need to happen from being entangled with other code.</w:t>
+      </w:r>
+    </w:p>
+    <w:bookmarkEnd w:id="33"/>
+    <w:p>
+      <w:pPr>
+        <w:rPr>
+          <w:lang w:val="en-US"/>
+        </w:rPr>
+      </w:pPr>
+    </w:p>
+    <w:p>
+      <w:pPr>
+        <w:rPr>
+          <w:lang w:val="en-US"/>
+        </w:rPr>
+      </w:pPr>
+      <w:r>
+        <w:rPr>
+          <w:lang w:val="en-US"/>
+        </w:rPr>
+        <w:t>Side effects should evaluate the conditions internally as much as possible. So the called of the side effect class does not know what conditions are tied to it doing anything at all. This makes the side effect fully responsible for what happens. The side effect’s doing anything can also be dependent on entity status. See ‘Entity Status Management’.</w:t>
+      </w:r>
+    </w:p>
+    <w:p>
+      <w:pPr>
+        <w:pStyle w:val="Heading4"/>
+        <w:rPr>
+          <w:lang w:val="en-US"/>
+        </w:rPr>
+      </w:pPr>
+      <w:bookmarkStart w:id="34" w:name="_Toc487129072"/>
+      <w:bookmarkStart w:id="35" w:name="_Toc502941257"/>
+      <w:proofErr w:type="spellStart"/>
+      <w:r>
+        <w:rPr>
+          <w:lang w:val="en-US"/>
+        </w:rPr>
+        <w:t>LinkTo</w:t>
+      </w:r>
+      <w:bookmarkEnd w:id="34"/>
+      <w:bookmarkEnd w:id="35"/>
       <w:proofErr w:type="spellEnd"/>
     </w:p>
     <w:p>
@@ -9322,16 +9367,16 @@
           <w:lang w:val="en-US"/>
         </w:rPr>
       </w:pPr>
-      <w:bookmarkStart w:id="32" w:name="_Toc487129073"/>
-      <w:bookmarkStart w:id="33" w:name="_Toc502941258"/>
+      <w:bookmarkStart w:id="36" w:name="_Toc487129073"/>
+      <w:bookmarkStart w:id="37" w:name="_Toc502941258"/>
       <w:r>
         <w:rPr>
           <w:lang w:val="en-US"/>
         </w:rPr>
         <w:t>Cascading Extensions</w:t>
       </w:r>
-      <w:bookmarkEnd w:id="32"/>
-      <w:bookmarkEnd w:id="33"/>
+      <w:bookmarkEnd w:id="36"/>
+      <w:bookmarkEnd w:id="37"/>
     </w:p>
     <w:p>
       <w:pPr>
@@ -9395,16 +9440,16 @@
           <w:lang w:val="en-US"/>
         </w:rPr>
       </w:pPr>
-      <w:bookmarkStart w:id="34" w:name="_Toc487129074"/>
-      <w:bookmarkStart w:id="35" w:name="_Toc502941259"/>
+      <w:bookmarkStart w:id="38" w:name="_Toc487129074"/>
+      <w:bookmarkStart w:id="39" w:name="_Toc502941259"/>
       <w:r>
         <w:rPr>
           <w:lang w:val="en-US"/>
         </w:rPr>
         <w:t>Facade</w:t>
       </w:r>
-      <w:bookmarkEnd w:id="34"/>
-      <w:bookmarkEnd w:id="35"/>
+      <w:bookmarkEnd w:id="38"/>
+      <w:bookmarkEnd w:id="39"/>
     </w:p>
     <w:p>
       <w:pPr>
@@ -9549,7 +9594,7 @@
           <w:lang w:val="en-US"/>
         </w:rPr>
       </w:pPr>
-      <w:bookmarkStart w:id="36" w:name="_Toc502941260"/>
+      <w:bookmarkStart w:id="40" w:name="_Toc502941260"/>
       <w:r>
         <w:rPr>
           <w:lang w:val="en-US"/>
@@ -9562,7 +9607,7 @@
         </w:rPr>
         <w:t>Facade</w:t>
       </w:r>
-      <w:bookmarkEnd w:id="36"/>
+      <w:bookmarkEnd w:id="40"/>
     </w:p>
     <w:p>
       <w:pPr>
@@ -9644,16 +9689,16 @@
           <w:lang w:val="en-US"/>
         </w:rPr>
       </w:pPr>
-      <w:bookmarkStart w:id="37" w:name="_Toc487129075"/>
-      <w:bookmarkStart w:id="38" w:name="_Toc502941261"/>
+      <w:bookmarkStart w:id="41" w:name="_Toc487129075"/>
+      <w:bookmarkStart w:id="42" w:name="_Toc502941261"/>
       <w:r>
         <w:rPr>
           <w:lang w:val="en-US"/>
         </w:rPr>
         <w:t>Visitor</w:t>
       </w:r>
-      <w:bookmarkEnd w:id="37"/>
-      <w:bookmarkEnd w:id="38"/>
+      <w:bookmarkEnd w:id="41"/>
+      <w:bookmarkEnd w:id="42"/>
     </w:p>
     <w:p>
       <w:pPr>
@@ -9982,16 +10027,16 @@
           <w:lang w:val="en-US"/>
         </w:rPr>
       </w:pPr>
-      <w:bookmarkStart w:id="39" w:name="_Toc487129076"/>
-      <w:bookmarkStart w:id="40" w:name="_Toc502941262"/>
+      <w:bookmarkStart w:id="43" w:name="_Toc487129076"/>
+      <w:bookmarkStart w:id="44" w:name="_Toc502941262"/>
       <w:r>
         <w:rPr>
           <w:lang w:val="en-US"/>
         </w:rPr>
         <w:t>String Resources</w:t>
       </w:r>
-      <w:bookmarkEnd w:id="39"/>
-      <w:bookmarkEnd w:id="40"/>
+      <w:bookmarkEnd w:id="43"/>
+      <w:bookmarkEnd w:id="44"/>
     </w:p>
     <w:p>
       <w:pPr>
@@ -10312,8 +10357,8 @@
           <w:lang w:val="en-US"/>
         </w:rPr>
       </w:pPr>
-      <w:bookmarkStart w:id="41" w:name="_Toc487129077"/>
-      <w:bookmarkStart w:id="42" w:name="_Toc502941263"/>
+      <w:bookmarkStart w:id="45" w:name="_Toc487129077"/>
+      <w:bookmarkStart w:id="46" w:name="_Toc502941263"/>
       <w:r>
         <w:rPr>
           <w:lang w:val="en-US"/>
@@ -10326,8 +10371,8 @@
         </w:rPr>
         <w:t xml:space="preserve"> Patterns</w:t>
       </w:r>
-      <w:bookmarkEnd w:id="41"/>
-      <w:bookmarkEnd w:id="42"/>
+      <w:bookmarkEnd w:id="45"/>
+      <w:bookmarkEnd w:id="46"/>
     </w:p>
     <w:p>
       <w:pPr>
@@ -10336,16 +10381,16 @@
           <w:lang w:val="en-US"/>
         </w:rPr>
       </w:pPr>
-      <w:bookmarkStart w:id="43" w:name="_Toc487129078"/>
-      <w:bookmarkStart w:id="44" w:name="_Toc502941264"/>
+      <w:bookmarkStart w:id="47" w:name="_Toc487129078"/>
+      <w:bookmarkStart w:id="48" w:name="_Toc502941264"/>
       <w:r>
         <w:rPr>
           <w:lang w:val="en-US"/>
         </w:rPr>
         <w:t>ViewModel</w:t>
       </w:r>
-      <w:bookmarkEnd w:id="43"/>
-      <w:bookmarkEnd w:id="44"/>
+      <w:bookmarkEnd w:id="47"/>
+      <w:bookmarkEnd w:id="48"/>
     </w:p>
     <w:p>
       <w:pPr>
@@ -10928,14 +10973,14 @@
           <w:lang w:val="en-US"/>
         </w:rPr>
       </w:pPr>
-      <w:bookmarkStart w:id="45" w:name="_Toc502941265"/>
+      <w:bookmarkStart w:id="49" w:name="_Toc502941265"/>
       <w:r>
         <w:rPr>
           <w:lang w:val="en-US"/>
         </w:rPr>
         <w:t>Considerations</w:t>
       </w:r>
-      <w:bookmarkEnd w:id="45"/>
+      <w:bookmarkEnd w:id="49"/>
     </w:p>
     <w:p>
       <w:pPr>
@@ -11052,8 +11097,6 @@
         </w:rPr>
         <w:t>d</w:t>
       </w:r>
-      <w:bookmarkStart w:id="46" w:name="_GoBack"/>
-      <w:bookmarkEnd w:id="46"/>
       <w:r>
         <w:rPr>
           <w:lang w:val="en-US"/>
@@ -11124,16 +11167,16 @@
           <w:lang w:val="en-US"/>
         </w:rPr>
       </w:pPr>
-      <w:bookmarkStart w:id="47" w:name="_Toc487129079"/>
-      <w:bookmarkStart w:id="48" w:name="_Toc502941266"/>
+      <w:bookmarkStart w:id="50" w:name="_Toc487129079"/>
+      <w:bookmarkStart w:id="51" w:name="_Toc502941266"/>
       <w:r>
         <w:rPr>
           <w:lang w:val="en-US"/>
         </w:rPr>
         <w:t>Lookup Lists</w:t>
       </w:r>
-      <w:bookmarkEnd w:id="47"/>
-      <w:bookmarkEnd w:id="48"/>
+      <w:bookmarkEnd w:id="50"/>
+      <w:bookmarkEnd w:id="51"/>
     </w:p>
     <w:p>
       <w:pPr>
@@ -11263,8 +11306,8 @@
           <w:lang w:val="en-US"/>
         </w:rPr>
       </w:pPr>
-      <w:bookmarkStart w:id="49" w:name="_Toc487129080"/>
-      <w:bookmarkStart w:id="50" w:name="_Toc502941267"/>
+      <w:bookmarkStart w:id="52" w:name="_Toc487129080"/>
+      <w:bookmarkStart w:id="53" w:name="_Toc502941267"/>
       <w:proofErr w:type="spellStart"/>
       <w:r>
         <w:rPr>
@@ -11272,8 +11315,8 @@
         </w:rPr>
         <w:t>ToViewModel</w:t>
       </w:r>
-      <w:bookmarkEnd w:id="49"/>
-      <w:bookmarkEnd w:id="50"/>
+      <w:bookmarkEnd w:id="52"/>
+      <w:bookmarkEnd w:id="53"/>
       <w:proofErr w:type="spellEnd"/>
     </w:p>
     <w:p>
@@ -11555,16 +11598,16 @@
         </w:rPr>
         <w:t>ViewModelHelper</w:t>
       </w:r>
-      <w:bookmarkStart w:id="51" w:name="OLE_LINK1"/>
-      <w:bookmarkStart w:id="52" w:name="OLE_LINK2"/>
+      <w:bookmarkStart w:id="54" w:name="OLE_LINK1"/>
+      <w:bookmarkStart w:id="55" w:name="OLE_LINK2"/>
       <w:r>
         <w:rPr>
           <w:lang w:val="en-US"/>
         </w:rPr>
         <w:t>.cs</w:t>
       </w:r>
-      <w:bookmarkEnd w:id="51"/>
-      <w:bookmarkEnd w:id="52"/>
+      <w:bookmarkEnd w:id="54"/>
+      <w:bookmarkEnd w:id="55"/>
       <w:proofErr w:type="spellEnd"/>
     </w:p>
     <w:p>
@@ -12413,8 +12456,8 @@
           <w:lang w:val="en-US"/>
         </w:rPr>
       </w:pPr>
-      <w:bookmarkStart w:id="53" w:name="_Toc487129081"/>
-      <w:bookmarkStart w:id="54" w:name="_Toc502941268"/>
+      <w:bookmarkStart w:id="56" w:name="_Toc487129081"/>
+      <w:bookmarkStart w:id="57" w:name="_Toc502941268"/>
       <w:proofErr w:type="spellStart"/>
       <w:r>
         <w:rPr>
@@ -12422,8 +12465,8 @@
         </w:rPr>
         <w:t>ToEntity</w:t>
       </w:r>
-      <w:bookmarkEnd w:id="53"/>
-      <w:bookmarkEnd w:id="54"/>
+      <w:bookmarkEnd w:id="56"/>
+      <w:bookmarkEnd w:id="57"/>
       <w:proofErr w:type="spellEnd"/>
     </w:p>
     <w:p>
@@ -12593,16 +12636,16 @@
           <w:lang w:val="en-US"/>
         </w:rPr>
       </w:pPr>
-      <w:bookmarkStart w:id="55" w:name="_Toc487129082"/>
-      <w:bookmarkStart w:id="56" w:name="_Toc502941269"/>
+      <w:bookmarkStart w:id="58" w:name="_Toc487129082"/>
+      <w:bookmarkStart w:id="59" w:name="_Toc502941269"/>
       <w:r>
         <w:rPr>
           <w:lang w:val="en-US"/>
         </w:rPr>
         <w:t>Presenter</w:t>
       </w:r>
-      <w:bookmarkEnd w:id="55"/>
-      <w:bookmarkEnd w:id="56"/>
+      <w:bookmarkEnd w:id="58"/>
+      <w:bookmarkEnd w:id="59"/>
     </w:p>
     <w:p>
       <w:pPr>
@@ -12848,8 +12891,8 @@
           <w:lang w:val="en-US"/>
         </w:rPr>
       </w:pPr>
-      <w:bookmarkStart w:id="57" w:name="_Toc487129083"/>
-      <w:bookmarkStart w:id="58" w:name="_Toc502941270"/>
+      <w:bookmarkStart w:id="60" w:name="_Toc487129083"/>
+      <w:bookmarkStart w:id="61" w:name="_Toc502941270"/>
       <w:proofErr w:type="spellStart"/>
       <w:r>
         <w:rPr>
@@ -12878,8 +12921,8 @@
         </w:rPr>
         <w:t xml:space="preserve"> Round-Trip</w:t>
       </w:r>
-      <w:bookmarkEnd w:id="57"/>
-      <w:bookmarkEnd w:id="58"/>
+      <w:bookmarkEnd w:id="60"/>
+      <w:bookmarkEnd w:id="61"/>
     </w:p>
     <w:p>
       <w:pPr>
@@ -13606,8 +13649,8 @@
           <w:lang w:val="en-US"/>
         </w:rPr>
       </w:pPr>
-      <w:bookmarkStart w:id="59" w:name="_Toc487129084"/>
-      <w:bookmarkStart w:id="60" w:name="_Toc502941271"/>
+      <w:bookmarkStart w:id="62" w:name="_Toc487129084"/>
+      <w:bookmarkStart w:id="63" w:name="_Toc502941271"/>
       <w:proofErr w:type="spellStart"/>
       <w:r>
         <w:rPr>
@@ -13622,8 +13665,8 @@
         </w:rPr>
         <w:t xml:space="preserve"> (ViewModels)</w:t>
       </w:r>
-      <w:bookmarkEnd w:id="59"/>
-      <w:bookmarkEnd w:id="60"/>
+      <w:bookmarkEnd w:id="62"/>
+      <w:bookmarkEnd w:id="63"/>
     </w:p>
     <w:p>
       <w:pPr>
@@ -13798,8 +13841,8 @@
           <w:lang w:val="en-US"/>
         </w:rPr>
       </w:pPr>
-      <w:bookmarkStart w:id="61" w:name="_Toc487129085"/>
-      <w:bookmarkStart w:id="62" w:name="_Toc502941272"/>
+      <w:bookmarkStart w:id="64" w:name="_Toc487129085"/>
+      <w:bookmarkStart w:id="65" w:name="_Toc502941272"/>
       <w:r>
         <w:rPr>
           <w:lang w:val="en-US"/>
@@ -13812,8 +13855,8 @@
         </w:rPr>
         <w:t>s</w:t>
       </w:r>
-      <w:bookmarkEnd w:id="61"/>
-      <w:bookmarkEnd w:id="62"/>
+      <w:bookmarkEnd w:id="64"/>
+      <w:bookmarkEnd w:id="65"/>
     </w:p>
     <w:p>
       <w:pPr>
@@ -13950,8 +13993,8 @@
           <w:lang w:val="en-US"/>
         </w:rPr>
       </w:pPr>
-      <w:bookmarkStart w:id="63" w:name="_Toc487129086"/>
-      <w:bookmarkStart w:id="64" w:name="_Toc502941273"/>
+      <w:bookmarkStart w:id="66" w:name="_Toc487129086"/>
+      <w:bookmarkStart w:id="67" w:name="_Toc502941273"/>
       <w:r>
         <w:rPr>
           <w:lang w:val="en-US"/>
@@ -14054,8 +14097,8 @@
         </w:rPr>
         <w:t>ode</w:t>
       </w:r>
-      <w:bookmarkEnd w:id="63"/>
-      <w:bookmarkEnd w:id="64"/>
+      <w:bookmarkEnd w:id="66"/>
+      <w:bookmarkEnd w:id="67"/>
     </w:p>
     <w:p>
       <w:pPr>
@@ -14279,8 +14322,8 @@
           <w:lang w:val="en-US"/>
         </w:rPr>
       </w:pPr>
-      <w:bookmarkStart w:id="65" w:name="_Toc487129087"/>
-      <w:bookmarkStart w:id="66" w:name="_Toc502941274"/>
+      <w:bookmarkStart w:id="68" w:name="_Toc487129087"/>
+      <w:bookmarkStart w:id="69" w:name="_Toc502941274"/>
       <w:r>
         <w:rPr>
           <w:lang w:val="en-US"/>
@@ -14305,8 +14348,8 @@
         </w:rPr>
         <w:t>’s</w:t>
       </w:r>
-      <w:bookmarkEnd w:id="65"/>
-      <w:bookmarkEnd w:id="66"/>
+      <w:bookmarkEnd w:id="68"/>
+      <w:bookmarkEnd w:id="69"/>
     </w:p>
     <w:p>
       <w:pPr>
@@ -14490,16 +14533,16 @@
           <w:lang w:val="en-US"/>
         </w:rPr>
       </w:pPr>
-      <w:bookmarkStart w:id="67" w:name="_Toc487129088"/>
-      <w:bookmarkStart w:id="68" w:name="_Toc502941275"/>
+      <w:bookmarkStart w:id="70" w:name="_Toc487129088"/>
+      <w:bookmarkStart w:id="71" w:name="_Toc502941275"/>
       <w:r>
         <w:rPr>
           <w:lang w:val="en-US"/>
         </w:rPr>
         <w:t>Stateless and Stateful</w:t>
       </w:r>
-      <w:bookmarkEnd w:id="67"/>
-      <w:bookmarkEnd w:id="68"/>
+      <w:bookmarkEnd w:id="70"/>
+      <w:bookmarkEnd w:id="71"/>
     </w:p>
     <w:p>
       <w:pPr>
@@ -14591,16 +14634,16 @@
           <w:lang w:val="en-US"/>
         </w:rPr>
       </w:pPr>
-      <w:bookmarkStart w:id="69" w:name="_Toc487129089"/>
-      <w:bookmarkStart w:id="70" w:name="_Toc502941276"/>
+      <w:bookmarkStart w:id="72" w:name="_Toc487129089"/>
+      <w:bookmarkStart w:id="73" w:name="_Toc502941276"/>
       <w:r>
         <w:rPr>
           <w:lang w:val="en-US"/>
         </w:rPr>
         <w:t>Considerations</w:t>
       </w:r>
-      <w:bookmarkEnd w:id="69"/>
-      <w:bookmarkEnd w:id="70"/>
+      <w:bookmarkEnd w:id="72"/>
+      <w:bookmarkEnd w:id="73"/>
     </w:p>
     <w:p>
       <w:pPr>
@@ -14609,7 +14652,7 @@
           <w:lang w:val="en-US"/>
         </w:rPr>
       </w:pPr>
-      <w:bookmarkStart w:id="71" w:name="_Toc502941277"/>
+      <w:bookmarkStart w:id="74" w:name="_Toc502941277"/>
       <w:proofErr w:type="spellStart"/>
       <w:r>
         <w:rPr>
@@ -14631,7 +14674,7 @@
         </w:rPr>
         <w:t>ToViewModel</w:t>
       </w:r>
-      <w:bookmarkEnd w:id="71"/>
+      <w:bookmarkEnd w:id="74"/>
       <w:proofErr w:type="spellEnd"/>
     </w:p>
     <w:p>
@@ -14695,8 +14738,8 @@
           <w:lang w:val="en-US"/>
         </w:rPr>
       </w:pPr>
-      <w:bookmarkStart w:id="72" w:name="_Toc487129090"/>
-      <w:bookmarkStart w:id="73" w:name="_Toc502941278"/>
+      <w:bookmarkStart w:id="75" w:name="_Toc487129090"/>
+      <w:bookmarkStart w:id="76" w:name="_Toc502941278"/>
       <w:r>
         <w:rPr>
           <w:lang w:val="en-US"/>
@@ -14709,8 +14752,8 @@
         </w:rPr>
         <w:t xml:space="preserve"> Patterns (MVC)</w:t>
       </w:r>
-      <w:bookmarkEnd w:id="72"/>
-      <w:bookmarkEnd w:id="73"/>
+      <w:bookmarkEnd w:id="75"/>
+      <w:bookmarkEnd w:id="76"/>
     </w:p>
     <w:p>
       <w:pPr>
@@ -14828,16 +14871,16 @@
           <w:lang w:val="en-US"/>
         </w:rPr>
       </w:pPr>
-      <w:bookmarkStart w:id="74" w:name="_Toc487129091"/>
-      <w:bookmarkStart w:id="75" w:name="_Toc502941279"/>
+      <w:bookmarkStart w:id="77" w:name="_Toc487129091"/>
+      <w:bookmarkStart w:id="78" w:name="_Toc502941279"/>
       <w:r>
         <w:rPr>
           <w:lang w:val="en-US"/>
         </w:rPr>
         <w:t>Controller</w:t>
       </w:r>
-      <w:bookmarkEnd w:id="74"/>
-      <w:bookmarkEnd w:id="75"/>
+      <w:bookmarkEnd w:id="77"/>
+      <w:bookmarkEnd w:id="78"/>
     </w:p>
     <w:p>
       <w:pPr>
@@ -14953,16 +14996,16 @@
           <w:lang w:val="en-US"/>
         </w:rPr>
       </w:pPr>
-      <w:bookmarkStart w:id="76" w:name="_Toc487129092"/>
-      <w:bookmarkStart w:id="77" w:name="_Toc502941280"/>
+      <w:bookmarkStart w:id="79" w:name="_Toc487129092"/>
+      <w:bookmarkStart w:id="80" w:name="_Toc502941280"/>
       <w:r>
         <w:rPr>
           <w:lang w:val="en-US"/>
         </w:rPr>
         <w:t>Post-Redirect-Get</w:t>
       </w:r>
-      <w:bookmarkEnd w:id="76"/>
-      <w:bookmarkEnd w:id="77"/>
+      <w:bookmarkEnd w:id="79"/>
+      <w:bookmarkEnd w:id="80"/>
       <w:r>
         <w:rPr>
           <w:lang w:val="en-US"/>
@@ -16604,14 +16647,14 @@
           <w:lang w:val="en-US"/>
         </w:rPr>
       </w:pPr>
-      <w:bookmarkStart w:id="78" w:name="_Toc502941281"/>
+      <w:bookmarkStart w:id="81" w:name="_Toc502941281"/>
       <w:r>
         <w:rPr>
           <w:lang w:val="en-US"/>
         </w:rPr>
         <w:t>Considerations</w:t>
       </w:r>
-      <w:bookmarkEnd w:id="78"/>
+      <w:bookmarkEnd w:id="81"/>
     </w:p>
     <w:p>
       <w:pPr>
@@ -16633,8 +16676,8 @@
           <w:lang w:val="en-US"/>
         </w:rPr>
       </w:pPr>
-      <w:bookmarkStart w:id="79" w:name="_Toc487129093"/>
-      <w:bookmarkStart w:id="80" w:name="_Toc502941282"/>
+      <w:bookmarkStart w:id="82" w:name="_Toc487129093"/>
+      <w:bookmarkStart w:id="83" w:name="_Toc502941282"/>
       <w:proofErr w:type="spellStart"/>
       <w:r>
         <w:rPr>
@@ -16655,250 +16698,250 @@
           <w:lang w:val="en-US"/>
         </w:rPr>
         <w:t>ModelState</w:t>
-      </w:r>
-      <w:bookmarkEnd w:id="79"/>
-      <w:bookmarkEnd w:id="80"/>
-      <w:proofErr w:type="spellEnd"/>
-    </w:p>
-    <w:p>
-      <w:pPr>
-        <w:ind w:left="568"/>
-        <w:rPr>
-          <w:lang w:val="en-US"/>
-        </w:rPr>
-      </w:pPr>
-      <w:r>
-        <w:rPr>
-          <w:lang w:val="en-US"/>
-        </w:rPr>
-        <w:t>For the architecture to integrate well with MVC, you have to make MVC aware that there are validation messages, after you have gotten a ViewModel from a Presenter. If you do not do this, you will get strange application navigation in case of validation errors.</w:t>
-      </w:r>
-    </w:p>
-    <w:p>
-      <w:pPr>
-        <w:ind w:left="568"/>
-        <w:rPr>
-          <w:lang w:val="en-US"/>
-        </w:rPr>
-      </w:pPr>
-    </w:p>
-    <w:p>
-      <w:pPr>
-        <w:ind w:left="568"/>
-        <w:rPr>
-          <w:lang w:val="en-US"/>
-        </w:rPr>
-      </w:pPr>
-      <w:r>
-        <w:rPr>
-          <w:lang w:val="en-US"/>
-        </w:rPr>
-        <w:t>You do this in an MVC HTTP GET action method.</w:t>
-      </w:r>
-    </w:p>
-    <w:p>
-      <w:pPr>
-        <w:ind w:left="568"/>
-        <w:rPr>
-          <w:lang w:val="en-US"/>
-        </w:rPr>
-      </w:pPr>
-      <w:r>
-        <w:rPr>
-          <w:lang w:val="en-US"/>
-        </w:rPr>
-        <w:t>The way we do it here is as follows:</w:t>
-      </w:r>
-    </w:p>
-    <w:p>
-      <w:pPr>
-        <w:ind w:left="568"/>
-        <w:rPr>
-          <w:lang w:val="en-US"/>
-        </w:rPr>
-      </w:pPr>
-    </w:p>
-    <w:p>
-      <w:pPr>
-        <w:ind w:left="568"/>
-        <w:rPr>
-          <w:lang w:val="en-US"/>
-        </w:rPr>
-      </w:pPr>
-      <w:r>
-        <w:rPr>
-          <w:lang w:val="en-US"/>
-        </w:rPr>
-        <w:t>if (</w:t>
-      </w:r>
-      <w:proofErr w:type="spellStart"/>
-      <w:r>
-        <w:rPr>
-          <w:lang w:val="en-US"/>
-        </w:rPr>
-        <w:t>viewModel.ValidationMessages.Any</w:t>
-      </w:r>
-      <w:proofErr w:type="spellEnd"/>
-      <w:r>
-        <w:rPr>
-          <w:lang w:val="en-US"/>
-        </w:rPr>
-        <w:t>())</w:t>
-      </w:r>
-    </w:p>
-    <w:p>
-      <w:pPr>
-        <w:ind w:left="568"/>
-        <w:rPr>
-          <w:lang w:val="en-US"/>
-        </w:rPr>
-      </w:pPr>
-      <w:r>
-        <w:rPr>
-          <w:lang w:val="en-US"/>
-        </w:rPr>
-        <w:t>{</w:t>
-      </w:r>
-    </w:p>
-    <w:p>
-      <w:pPr>
-        <w:ind w:left="1135"/>
-        <w:rPr>
-          <w:lang w:val="en-US"/>
-        </w:rPr>
-      </w:pPr>
-      <w:proofErr w:type="spellStart"/>
-      <w:r>
-        <w:rPr>
-          <w:lang w:val="en-US"/>
-        </w:rPr>
-        <w:t>ModelState.AddModelError</w:t>
-      </w:r>
-      <w:proofErr w:type="spellEnd"/>
-      <w:r>
-        <w:rPr>
-          <w:lang w:val="en-US"/>
-        </w:rPr>
-        <w:t>(</w:t>
-      </w:r>
-      <w:proofErr w:type="spellStart"/>
-      <w:r>
-        <w:rPr>
-          <w:lang w:val="en-US"/>
-        </w:rPr>
-        <w:t>ControllerHelper.DEFAULT_ERROR_KEY</w:t>
-      </w:r>
-      <w:proofErr w:type="spellEnd"/>
-      <w:r>
-        <w:rPr>
-          <w:lang w:val="en-US"/>
-        </w:rPr>
-        <w:t xml:space="preserve">, </w:t>
-      </w:r>
-      <w:proofErr w:type="spellStart"/>
-      <w:r>
-        <w:rPr>
-          <w:lang w:val="en-US"/>
-        </w:rPr>
-        <w:t>ControllerHelper.GENERIC_ERROR_MESSAGE</w:t>
-      </w:r>
-      <w:proofErr w:type="spellEnd"/>
-      <w:r>
-        <w:rPr>
-          <w:lang w:val="en-US"/>
-        </w:rPr>
-        <w:t>);</w:t>
-      </w:r>
-    </w:p>
-    <w:p>
-      <w:pPr>
-        <w:ind w:left="568"/>
-        <w:rPr>
-          <w:lang w:val="en-US"/>
-        </w:rPr>
-      </w:pPr>
-      <w:r>
-        <w:rPr>
-          <w:lang w:val="en-US"/>
-        </w:rPr>
-        <w:t>}</w:t>
-      </w:r>
-    </w:p>
-    <w:p>
-      <w:pPr>
-        <w:ind w:left="568"/>
-        <w:rPr>
-          <w:lang w:val="en-US"/>
-        </w:rPr>
-      </w:pPr>
-    </w:p>
-    <w:p>
-      <w:pPr>
-        <w:ind w:left="568"/>
-        <w:rPr>
-          <w:lang w:val="en-US"/>
-        </w:rPr>
-      </w:pPr>
-      <w:r>
-        <w:rPr>
-          <w:lang w:val="en-US"/>
-        </w:rPr>
-        <w:t xml:space="preserve">In theory we could communicate all validation messages to MVC instead of just communicating a single generic error message. In theory MVC could be used to color the right input fields red automatically, but in practice this breaks easily without an obvious explanation. So instead we manage it ourselves. If we want a validation summary, we simply render all the validation messages from the view model ourselves and not use </w:t>
-      </w:r>
-      <w:bookmarkStart w:id="81" w:name="OLE_LINK3"/>
-      <w:r>
-        <w:rPr>
-          <w:lang w:val="en-US"/>
-        </w:rPr>
-        <w:t xml:space="preserve">the </w:t>
-      </w:r>
-      <w:proofErr w:type="spellStart"/>
-      <w:r>
-        <w:rPr>
-          <w:lang w:val="en-US"/>
-        </w:rPr>
-        <w:t>Html.ValidationSummary</w:t>
-      </w:r>
-      <w:bookmarkEnd w:id="81"/>
-      <w:proofErr w:type="spellEnd"/>
-      <w:r>
-        <w:rPr>
-          <w:lang w:val="en-US"/>
-        </w:rPr>
-        <w:t>() method at all. If we want to change the appearance of input fields if they have validation errors, then the view model should give the information that the appearance of the field should be different. Our view’s content is totally managed by the view model.</w:t>
-      </w:r>
-    </w:p>
-    <w:p>
-      <w:pPr>
-        <w:pStyle w:val="Heading4"/>
-        <w:rPr>
-          <w:lang w:val="en-US"/>
-        </w:rPr>
-      </w:pPr>
-      <w:bookmarkStart w:id="82" w:name="_Toc487129094"/>
-      <w:bookmarkStart w:id="83" w:name="_Toc502941283"/>
-      <w:r>
-        <w:rPr>
-          <w:lang w:val="en-US"/>
-        </w:rPr>
-        <w:t xml:space="preserve">Polymorphic </w:t>
-      </w:r>
-      <w:proofErr w:type="spellStart"/>
-      <w:r>
-        <w:rPr>
-          <w:lang w:val="en-US"/>
-        </w:rPr>
-        <w:t>RedirectToAction</w:t>
-      </w:r>
-      <w:proofErr w:type="spellEnd"/>
-      <w:r>
-        <w:rPr>
-          <w:lang w:val="en-US"/>
-        </w:rPr>
-        <w:t xml:space="preserve"> / View()</w:t>
       </w:r>
       <w:bookmarkEnd w:id="82"/>
       <w:bookmarkEnd w:id="83"/>
+      <w:proofErr w:type="spellEnd"/>
+    </w:p>
+    <w:p>
+      <w:pPr>
+        <w:ind w:left="568"/>
+        <w:rPr>
+          <w:lang w:val="en-US"/>
+        </w:rPr>
+      </w:pPr>
+      <w:r>
+        <w:rPr>
+          <w:lang w:val="en-US"/>
+        </w:rPr>
+        <w:t>For the architecture to integrate well with MVC, you have to make MVC aware that there are validation messages, after you have gotten a ViewModel from a Presenter. If you do not do this, you will get strange application navigation in case of validation errors.</w:t>
+      </w:r>
+    </w:p>
+    <w:p>
+      <w:pPr>
+        <w:ind w:left="568"/>
+        <w:rPr>
+          <w:lang w:val="en-US"/>
+        </w:rPr>
+      </w:pPr>
+    </w:p>
+    <w:p>
+      <w:pPr>
+        <w:ind w:left="568"/>
+        <w:rPr>
+          <w:lang w:val="en-US"/>
+        </w:rPr>
+      </w:pPr>
+      <w:r>
+        <w:rPr>
+          <w:lang w:val="en-US"/>
+        </w:rPr>
+        <w:t>You do this in an MVC HTTP GET action method.</w:t>
+      </w:r>
+    </w:p>
+    <w:p>
+      <w:pPr>
+        <w:ind w:left="568"/>
+        <w:rPr>
+          <w:lang w:val="en-US"/>
+        </w:rPr>
+      </w:pPr>
+      <w:r>
+        <w:rPr>
+          <w:lang w:val="en-US"/>
+        </w:rPr>
+        <w:t>The way we do it here is as follows:</w:t>
+      </w:r>
+    </w:p>
+    <w:p>
+      <w:pPr>
+        <w:ind w:left="568"/>
+        <w:rPr>
+          <w:lang w:val="en-US"/>
+        </w:rPr>
+      </w:pPr>
+    </w:p>
+    <w:p>
+      <w:pPr>
+        <w:ind w:left="568"/>
+        <w:rPr>
+          <w:lang w:val="en-US"/>
+        </w:rPr>
+      </w:pPr>
+      <w:r>
+        <w:rPr>
+          <w:lang w:val="en-US"/>
+        </w:rPr>
+        <w:t>if (</w:t>
+      </w:r>
+      <w:proofErr w:type="spellStart"/>
+      <w:r>
+        <w:rPr>
+          <w:lang w:val="en-US"/>
+        </w:rPr>
+        <w:t>viewModel.ValidationMessages.Any</w:t>
+      </w:r>
+      <w:proofErr w:type="spellEnd"/>
+      <w:r>
+        <w:rPr>
+          <w:lang w:val="en-US"/>
+        </w:rPr>
+        <w:t>())</w:t>
+      </w:r>
+    </w:p>
+    <w:p>
+      <w:pPr>
+        <w:ind w:left="568"/>
+        <w:rPr>
+          <w:lang w:val="en-US"/>
+        </w:rPr>
+      </w:pPr>
+      <w:r>
+        <w:rPr>
+          <w:lang w:val="en-US"/>
+        </w:rPr>
+        <w:t>{</w:t>
+      </w:r>
+    </w:p>
+    <w:p>
+      <w:pPr>
+        <w:ind w:left="1135"/>
+        <w:rPr>
+          <w:lang w:val="en-US"/>
+        </w:rPr>
+      </w:pPr>
+      <w:proofErr w:type="spellStart"/>
+      <w:r>
+        <w:rPr>
+          <w:lang w:val="en-US"/>
+        </w:rPr>
+        <w:t>ModelState.AddModelError</w:t>
+      </w:r>
+      <w:proofErr w:type="spellEnd"/>
+      <w:r>
+        <w:rPr>
+          <w:lang w:val="en-US"/>
+        </w:rPr>
+        <w:t>(</w:t>
+      </w:r>
+      <w:proofErr w:type="spellStart"/>
+      <w:r>
+        <w:rPr>
+          <w:lang w:val="en-US"/>
+        </w:rPr>
+        <w:t>ControllerHelper.DEFAULT_ERROR_KEY</w:t>
+      </w:r>
+      <w:proofErr w:type="spellEnd"/>
+      <w:r>
+        <w:rPr>
+          <w:lang w:val="en-US"/>
+        </w:rPr>
+        <w:t xml:space="preserve">, </w:t>
+      </w:r>
+      <w:proofErr w:type="spellStart"/>
+      <w:r>
+        <w:rPr>
+          <w:lang w:val="en-US"/>
+        </w:rPr>
+        <w:t>ControllerHelper.GENERIC_ERROR_MESSAGE</w:t>
+      </w:r>
+      <w:proofErr w:type="spellEnd"/>
+      <w:r>
+        <w:rPr>
+          <w:lang w:val="en-US"/>
+        </w:rPr>
+        <w:t>);</w:t>
+      </w:r>
+    </w:p>
+    <w:p>
+      <w:pPr>
+        <w:ind w:left="568"/>
+        <w:rPr>
+          <w:lang w:val="en-US"/>
+        </w:rPr>
+      </w:pPr>
+      <w:r>
+        <w:rPr>
+          <w:lang w:val="en-US"/>
+        </w:rPr>
+        <w:t>}</w:t>
+      </w:r>
+    </w:p>
+    <w:p>
+      <w:pPr>
+        <w:ind w:left="568"/>
+        <w:rPr>
+          <w:lang w:val="en-US"/>
+        </w:rPr>
+      </w:pPr>
+    </w:p>
+    <w:p>
+      <w:pPr>
+        <w:ind w:left="568"/>
+        <w:rPr>
+          <w:lang w:val="en-US"/>
+        </w:rPr>
+      </w:pPr>
+      <w:r>
+        <w:rPr>
+          <w:lang w:val="en-US"/>
+        </w:rPr>
+        <w:t xml:space="preserve">In theory we could communicate all validation messages to MVC instead of just communicating a single generic error message. In theory MVC could be used to color the right input fields red automatically, but in practice this breaks easily without an obvious explanation. So instead we manage it ourselves. If we want a validation summary, we simply render all the validation messages from the view model ourselves and not use </w:t>
+      </w:r>
+      <w:bookmarkStart w:id="84" w:name="OLE_LINK3"/>
+      <w:r>
+        <w:rPr>
+          <w:lang w:val="en-US"/>
+        </w:rPr>
+        <w:t xml:space="preserve">the </w:t>
+      </w:r>
+      <w:proofErr w:type="spellStart"/>
+      <w:r>
+        <w:rPr>
+          <w:lang w:val="en-US"/>
+        </w:rPr>
+        <w:t>Html.ValidationSummary</w:t>
+      </w:r>
+      <w:bookmarkEnd w:id="84"/>
+      <w:proofErr w:type="spellEnd"/>
+      <w:r>
+        <w:rPr>
+          <w:lang w:val="en-US"/>
+        </w:rPr>
+        <w:t>() method at all. If we want to change the appearance of input fields if they have validation errors, then the view model should give the information that the appearance of the field should be different. Our view’s content is totally managed by the view model.</w:t>
+      </w:r>
+    </w:p>
+    <w:p>
+      <w:pPr>
+        <w:pStyle w:val="Heading4"/>
+        <w:rPr>
+          <w:lang w:val="en-US"/>
+        </w:rPr>
+      </w:pPr>
+      <w:bookmarkStart w:id="85" w:name="_Toc487129094"/>
+      <w:bookmarkStart w:id="86" w:name="_Toc502941283"/>
+      <w:r>
+        <w:rPr>
+          <w:lang w:val="en-US"/>
+        </w:rPr>
+        <w:t xml:space="preserve">Polymorphic </w:t>
+      </w:r>
+      <w:proofErr w:type="spellStart"/>
+      <w:r>
+        <w:rPr>
+          <w:lang w:val="en-US"/>
+        </w:rPr>
+        <w:t>RedirectToAction</w:t>
+      </w:r>
+      <w:proofErr w:type="spellEnd"/>
+      <w:r>
+        <w:rPr>
+          <w:lang w:val="en-US"/>
+        </w:rPr>
+        <w:t xml:space="preserve"> / View()</w:t>
+      </w:r>
+      <w:bookmarkEnd w:id="85"/>
+      <w:bookmarkEnd w:id="86"/>
     </w:p>
     <w:p>
       <w:pPr>
@@ -18354,8 +18397,8 @@
           <w:lang w:val="en-US"/>
         </w:rPr>
       </w:pPr>
-      <w:bookmarkStart w:id="84" w:name="_Toc487129095"/>
-      <w:bookmarkStart w:id="85" w:name="_Toc502941284"/>
+      <w:bookmarkStart w:id="87" w:name="_Toc487129095"/>
+      <w:bookmarkStart w:id="88" w:name="_Toc502941284"/>
       <w:proofErr w:type="spellStart"/>
       <w:r>
         <w:rPr>
@@ -18363,8 +18406,8 @@
         </w:rPr>
         <w:t>Html.BeginCollection</w:t>
       </w:r>
-      <w:bookmarkEnd w:id="84"/>
-      <w:bookmarkEnd w:id="85"/>
+      <w:bookmarkEnd w:id="87"/>
+      <w:bookmarkEnd w:id="88"/>
       <w:proofErr w:type="spellEnd"/>
     </w:p>
     <w:p>
@@ -21048,16 +21091,16 @@
           <w:lang w:val="en-US"/>
         </w:rPr>
       </w:pPr>
-      <w:bookmarkStart w:id="86" w:name="_Toc487129096"/>
-      <w:bookmarkStart w:id="87" w:name="_Toc502941285"/>
+      <w:bookmarkStart w:id="89" w:name="_Toc487129096"/>
+      <w:bookmarkStart w:id="90" w:name="_Toc502941285"/>
       <w:r>
         <w:rPr>
           <w:lang w:val="en-US"/>
         </w:rPr>
         <w:t>Return URL’s</w:t>
       </w:r>
-      <w:bookmarkEnd w:id="86"/>
-      <w:bookmarkEnd w:id="87"/>
+      <w:bookmarkEnd w:id="89"/>
+      <w:bookmarkEnd w:id="90"/>
     </w:p>
     <w:p>
       <w:pPr>
@@ -22227,16 +22270,16 @@
           <w:lang w:val="en-US"/>
         </w:rPr>
       </w:pPr>
-      <w:bookmarkStart w:id="88" w:name="_Toc487129097"/>
-      <w:bookmarkStart w:id="89" w:name="_Toc502941286"/>
+      <w:bookmarkStart w:id="91" w:name="_Toc487129097"/>
+      <w:bookmarkStart w:id="92" w:name="_Toc502941286"/>
       <w:r>
         <w:rPr>
           <w:lang w:val="en-US"/>
         </w:rPr>
         <w:t>Back Buttons</w:t>
       </w:r>
-      <w:bookmarkEnd w:id="88"/>
-      <w:bookmarkEnd w:id="89"/>
+      <w:bookmarkEnd w:id="91"/>
+      <w:bookmarkEnd w:id="92"/>
     </w:p>
     <w:p>
       <w:pPr>
@@ -22300,16 +22343,16 @@
           <w:lang w:val="en-US"/>
         </w:rPr>
       </w:pPr>
-      <w:bookmarkStart w:id="90" w:name="_Toc487129098"/>
-      <w:bookmarkStart w:id="91" w:name="_Toc502941287"/>
+      <w:bookmarkStart w:id="93" w:name="_Toc487129098"/>
+      <w:bookmarkStart w:id="94" w:name="_Toc502941287"/>
       <w:r>
         <w:rPr>
           <w:lang w:val="en-US"/>
         </w:rPr>
         <w:t>Data Transformation Patterns</w:t>
       </w:r>
-      <w:bookmarkEnd w:id="90"/>
-      <w:bookmarkEnd w:id="91"/>
+      <w:bookmarkEnd w:id="93"/>
+      <w:bookmarkEnd w:id="94"/>
     </w:p>
     <w:p>
       <w:pPr>
@@ -22318,16 +22361,16 @@
           <w:lang w:val="en-US"/>
         </w:rPr>
       </w:pPr>
-      <w:bookmarkStart w:id="92" w:name="_Toc487129099"/>
-      <w:bookmarkStart w:id="93" w:name="_Toc502941288"/>
+      <w:bookmarkStart w:id="95" w:name="_Toc487129099"/>
+      <w:bookmarkStart w:id="96" w:name="_Toc502941288"/>
       <w:r>
         <w:rPr>
           <w:lang w:val="en-US"/>
         </w:rPr>
         <w:t>Converter</w:t>
       </w:r>
-      <w:bookmarkEnd w:id="92"/>
-      <w:bookmarkEnd w:id="93"/>
+      <w:bookmarkEnd w:id="95"/>
+      <w:bookmarkEnd w:id="96"/>
     </w:p>
     <w:p>
       <w:pPr>
@@ -22369,8 +22412,8 @@
           <w:lang w:val="en-US"/>
         </w:rPr>
       </w:pPr>
-      <w:bookmarkStart w:id="94" w:name="_Toc487129100"/>
-      <w:bookmarkStart w:id="95" w:name="_Toc502941289"/>
+      <w:bookmarkStart w:id="97" w:name="_Toc487129100"/>
+      <w:bookmarkStart w:id="98" w:name="_Toc502941289"/>
       <w:proofErr w:type="spellStart"/>
       <w:r>
         <w:rPr>
@@ -22385,8 +22428,8 @@
         </w:rPr>
         <w:t>-Insert-Update</w:t>
       </w:r>
-      <w:bookmarkEnd w:id="94"/>
-      <w:bookmarkEnd w:id="95"/>
+      <w:bookmarkEnd w:id="97"/>
+      <w:bookmarkEnd w:id="98"/>
     </w:p>
     <w:p>
       <w:pPr>
@@ -22530,8 +22573,8 @@
           <w:lang w:val="en-US"/>
         </w:rPr>
       </w:pPr>
-      <w:bookmarkStart w:id="96" w:name="_Toc487129101"/>
-      <w:bookmarkStart w:id="97" w:name="_Toc502941290"/>
+      <w:bookmarkStart w:id="99" w:name="_Toc487129101"/>
+      <w:bookmarkStart w:id="100" w:name="_Toc502941290"/>
       <w:proofErr w:type="spellStart"/>
       <w:r>
         <w:rPr>
@@ -22546,8 +22589,8 @@
         </w:rPr>
         <w:t>-Insert-Update-Delete / Full-CRUD Conversion / Collection Conversion</w:t>
       </w:r>
-      <w:bookmarkEnd w:id="96"/>
-      <w:bookmarkEnd w:id="97"/>
+      <w:bookmarkEnd w:id="99"/>
+      <w:bookmarkEnd w:id="100"/>
     </w:p>
     <w:p>
       <w:pPr>
@@ -22690,14 +22733,14 @@
           <w:lang w:val="en-US"/>
         </w:rPr>
       </w:pPr>
-      <w:bookmarkStart w:id="98" w:name="_Toc502941291"/>
+      <w:bookmarkStart w:id="101" w:name="_Toc502941291"/>
       <w:r>
         <w:rPr>
           <w:lang w:val="en-US"/>
         </w:rPr>
         <w:t>Considerations</w:t>
       </w:r>
-      <w:bookmarkEnd w:id="98"/>
+      <w:bookmarkEnd w:id="101"/>
     </w:p>
     <w:p>
       <w:pPr>
@@ -23649,14 +23692,14 @@
           <w:lang w:val="en-US"/>
         </w:rPr>
       </w:pPr>
-      <w:bookmarkStart w:id="99" w:name="_Toc502941292"/>
+      <w:bookmarkStart w:id="102" w:name="_Toc502941292"/>
       <w:r>
         <w:rPr>
           <w:lang w:val="en-US"/>
         </w:rPr>
         <w:t>Alternative: Flagging</w:t>
       </w:r>
-      <w:bookmarkEnd w:id="99"/>
+      <w:bookmarkEnd w:id="102"/>
     </w:p>
     <w:p>
       <w:pPr>
@@ -23791,8 +23834,8 @@
           <w:lang w:val="en-US"/>
         </w:rPr>
       </w:pPr>
-      <w:bookmarkStart w:id="100" w:name="_Toc487129102"/>
-      <w:bookmarkStart w:id="101" w:name="_Toc502941293"/>
+      <w:bookmarkStart w:id="103" w:name="_Toc487129102"/>
+      <w:bookmarkStart w:id="104" w:name="_Toc502941293"/>
       <w:proofErr w:type="spellStart"/>
       <w:r>
         <w:rPr>
@@ -23800,8 +23843,8 @@
         </w:rPr>
         <w:t>DocumentModel</w:t>
       </w:r>
-      <w:bookmarkEnd w:id="100"/>
-      <w:bookmarkEnd w:id="101"/>
+      <w:bookmarkEnd w:id="103"/>
+      <w:bookmarkEnd w:id="104"/>
       <w:proofErr w:type="spellEnd"/>
     </w:p>
     <w:p>
@@ -23872,16 +23915,16 @@
           <w:lang w:val="en-US"/>
         </w:rPr>
       </w:pPr>
-      <w:bookmarkStart w:id="102" w:name="_Toc487129103"/>
-      <w:bookmarkStart w:id="103" w:name="_Toc502941294"/>
+      <w:bookmarkStart w:id="105" w:name="_Toc487129103"/>
+      <w:bookmarkStart w:id="106" w:name="_Toc502941294"/>
       <w:r>
         <w:rPr>
           <w:lang w:val="en-US"/>
         </w:rPr>
         <w:t>Selector-Model-Generator-Result</w:t>
       </w:r>
-      <w:bookmarkEnd w:id="102"/>
-      <w:bookmarkEnd w:id="103"/>
+      <w:bookmarkEnd w:id="105"/>
+      <w:bookmarkEnd w:id="106"/>
     </w:p>
     <w:p>
       <w:pPr>
@@ -24032,7 +24075,7 @@
           <w:lang w:val="en-US"/>
         </w:rPr>
       </w:pPr>
-      <w:bookmarkStart w:id="104" w:name="_Toc502941295"/>
+      <w:bookmarkStart w:id="107" w:name="_Toc502941295"/>
       <w:r>
         <w:rPr>
           <w:lang w:val="en-US"/>
@@ -24051,7 +24094,7 @@
         </w:rPr>
         <w:t>ocument</w:t>
       </w:r>
-      <w:bookmarkEnd w:id="104"/>
+      <w:bookmarkEnd w:id="107"/>
     </w:p>
     <w:p>
       <w:pPr>
@@ -24092,7 +24135,7 @@
           <w:lang w:val="en-US"/>
         </w:rPr>
       </w:pPr>
-      <w:bookmarkStart w:id="105" w:name="_Toc502941296"/>
+      <w:bookmarkStart w:id="108" w:name="_Toc502941296"/>
       <w:r>
         <w:rPr>
           <w:lang w:val="en-US"/>
@@ -24123,7 +24166,7 @@
         </w:rPr>
         <w:t>ndependence</w:t>
       </w:r>
-      <w:bookmarkEnd w:id="105"/>
+      <w:bookmarkEnd w:id="108"/>
     </w:p>
     <w:p>
       <w:pPr>
@@ -24148,7 +24191,7 @@
           <w:lang w:val="en-US"/>
         </w:rPr>
       </w:pPr>
-      <w:bookmarkStart w:id="106" w:name="_Toc502941297"/>
+      <w:bookmarkStart w:id="109" w:name="_Toc502941297"/>
       <w:r>
         <w:rPr>
           <w:lang w:val="en-US"/>
@@ -24179,7 +24222,7 @@
         </w:rPr>
         <w:t>ormats</w:t>
       </w:r>
-      <w:bookmarkEnd w:id="106"/>
+      <w:bookmarkEnd w:id="109"/>
     </w:p>
     <w:p>
       <w:pPr>
@@ -24204,7 +24247,7 @@
           <w:lang w:val="en-US"/>
         </w:rPr>
       </w:pPr>
-      <w:bookmarkStart w:id="107" w:name="_Toc502941298"/>
+      <w:bookmarkStart w:id="110" w:name="_Toc502941298"/>
       <w:r>
         <w:rPr>
           <w:lang w:val="en-US"/>
@@ -24223,7 +24266,7 @@
         </w:rPr>
         <w:t>omplexity</w:t>
       </w:r>
-      <w:bookmarkEnd w:id="107"/>
+      <w:bookmarkEnd w:id="110"/>
     </w:p>
     <w:p>
       <w:pPr>
@@ -24248,14 +24291,14 @@
           <w:lang w:val="en-US"/>
         </w:rPr>
       </w:pPr>
-      <w:bookmarkStart w:id="108" w:name="_Toc502941299"/>
+      <w:bookmarkStart w:id="111" w:name="_Toc502941299"/>
       <w:r>
         <w:rPr>
           <w:lang w:val="en-US"/>
         </w:rPr>
         <w:t>MVC</w:t>
       </w:r>
-      <w:bookmarkEnd w:id="108"/>
+      <w:bookmarkEnd w:id="111"/>
     </w:p>
     <w:p>
       <w:pPr>
@@ -24363,16 +24406,16 @@
           <w:lang w:val="en-US"/>
         </w:rPr>
       </w:pPr>
-      <w:bookmarkStart w:id="109" w:name="_Toc487129104"/>
-      <w:bookmarkStart w:id="110" w:name="_Toc502941300"/>
+      <w:bookmarkStart w:id="112" w:name="_Toc487129104"/>
+      <w:bookmarkStart w:id="113" w:name="_Toc502941300"/>
       <w:r>
         <w:rPr>
           <w:lang w:val="en-US"/>
         </w:rPr>
         <w:t>Other Patterns</w:t>
       </w:r>
-      <w:bookmarkEnd w:id="109"/>
-      <w:bookmarkEnd w:id="110"/>
+      <w:bookmarkEnd w:id="112"/>
+      <w:bookmarkEnd w:id="113"/>
     </w:p>
     <w:p>
       <w:pPr>
@@ -24381,16 +24424,16 @@
           <w:lang w:val="en-US"/>
         </w:rPr>
       </w:pPr>
-      <w:bookmarkStart w:id="111" w:name="_Toc487129105"/>
-      <w:bookmarkStart w:id="112" w:name="_Toc502941301"/>
+      <w:bookmarkStart w:id="114" w:name="_Toc487129105"/>
+      <w:bookmarkStart w:id="115" w:name="_Toc502941301"/>
       <w:r>
         <w:rPr>
           <w:lang w:val="en-US"/>
         </w:rPr>
         <w:t>Accessor</w:t>
       </w:r>
-      <w:bookmarkEnd w:id="111"/>
-      <w:bookmarkEnd w:id="112"/>
+      <w:bookmarkEnd w:id="114"/>
+      <w:bookmarkEnd w:id="115"/>
     </w:p>
     <w:p>
       <w:pPr>
@@ -24432,21 +24475,7 @@
         <w:rPr>
           <w:lang w:val="en-US"/>
         </w:rPr>
-        <w:t xml:space="preserve">special places. </w:t>
-      </w:r>
-      <w:proofErr w:type="spellStart"/>
-      <w:r>
-        <w:rPr>
-          <w:lang w:val="en-US"/>
-        </w:rPr>
-        <w:t>JJ.Framework.Reflection</w:t>
-      </w:r>
-      <w:proofErr w:type="spellEnd"/>
-      <w:r>
-        <w:rPr>
-          <w:lang w:val="en-US"/>
-        </w:rPr>
-        <w:t xml:space="preserve"> has an implementation of a reusable Accessor class.</w:t>
+        <w:t>special places. JJ.Framework.Reflection has an implementation of a reusable Accessor class.</w:t>
       </w:r>
     </w:p>
     <w:p>
@@ -24456,16 +24485,16 @@
           <w:lang w:val="en-US"/>
         </w:rPr>
       </w:pPr>
-      <w:bookmarkStart w:id="113" w:name="_Toc487129106"/>
-      <w:bookmarkStart w:id="114" w:name="_Toc502941302"/>
+      <w:bookmarkStart w:id="116" w:name="_Toc487129106"/>
+      <w:bookmarkStart w:id="117" w:name="_Toc502941302"/>
       <w:r>
         <w:rPr>
           <w:lang w:val="en-US"/>
         </w:rPr>
         <w:t>Adapter</w:t>
       </w:r>
-      <w:bookmarkEnd w:id="113"/>
-      <w:bookmarkEnd w:id="114"/>
+      <w:bookmarkEnd w:id="116"/>
+      <w:bookmarkEnd w:id="117"/>
     </w:p>
     <w:p>
       <w:pPr>
@@ -24489,16 +24518,16 @@
           <w:lang w:val="en-US"/>
         </w:rPr>
       </w:pPr>
-      <w:bookmarkStart w:id="115" w:name="_Toc487129107"/>
-      <w:bookmarkStart w:id="116" w:name="_Toc502941303"/>
+      <w:bookmarkStart w:id="118" w:name="_Toc487129107"/>
+      <w:bookmarkStart w:id="119" w:name="_Toc502941303"/>
       <w:r>
         <w:rPr>
           <w:lang w:val="en-US"/>
         </w:rPr>
         <w:t>Anti-encapsulation</w:t>
       </w:r>
-      <w:bookmarkEnd w:id="115"/>
-      <w:bookmarkEnd w:id="116"/>
+      <w:bookmarkEnd w:id="118"/>
+      <w:bookmarkEnd w:id="119"/>
     </w:p>
     <w:p>
       <w:pPr>
@@ -24560,8 +24589,8 @@
           <w:lang w:val="en-US"/>
         </w:rPr>
       </w:pPr>
-      <w:bookmarkStart w:id="117" w:name="_Toc487129108"/>
-      <w:bookmarkStart w:id="118" w:name="_Toc502941304"/>
+      <w:bookmarkStart w:id="120" w:name="_Toc487129108"/>
+      <w:bookmarkStart w:id="121" w:name="_Toc502941304"/>
       <w:r>
         <w:rPr>
           <w:lang w:val="en-US" w:eastAsia="zh-CN"/>
@@ -24586,8 +24615,8 @@
         </w:rPr>
         <w:t>inalization</w:t>
       </w:r>
-      <w:bookmarkEnd w:id="117"/>
-      <w:bookmarkEnd w:id="118"/>
+      <w:bookmarkEnd w:id="120"/>
+      <w:bookmarkEnd w:id="121"/>
       <w:r>
         <w:rPr>
           <w:lang w:val="en-US"/>
@@ -24749,7 +24778,7 @@
         <w:pStyle w:val="Code"/>
         <w:ind w:left="1136"/>
       </w:pPr>
-      <w:bookmarkStart w:id="119" w:name="_Hlk486192133"/>
+      <w:bookmarkStart w:id="122" w:name="_Hlk486192133"/>
       <w:r>
         <w:t>{</w:t>
       </w:r>
@@ -24772,7 +24801,7 @@
         <w:t>}</w:t>
       </w:r>
     </w:p>
-    <w:bookmarkEnd w:id="119"/>
+    <w:bookmarkEnd w:id="122"/>
     <w:p>
       <w:pPr>
         <w:pStyle w:val="ListBullet"/>
@@ -24906,16 +24935,16 @@
           <w:lang w:val="en-US"/>
         </w:rPr>
       </w:pPr>
-      <w:bookmarkStart w:id="120" w:name="_Toc487129109"/>
-      <w:bookmarkStart w:id="121" w:name="_Toc502941305"/>
+      <w:bookmarkStart w:id="123" w:name="_Toc487129109"/>
+      <w:bookmarkStart w:id="124" w:name="_Toc502941305"/>
       <w:r>
         <w:rPr>
           <w:lang w:val="en-US"/>
         </w:rPr>
         <w:t>Constructor Inheritance</w:t>
       </w:r>
-      <w:bookmarkEnd w:id="120"/>
-      <w:bookmarkEnd w:id="121"/>
+      <w:bookmarkEnd w:id="123"/>
+      <w:bookmarkEnd w:id="124"/>
     </w:p>
     <w:p>
       <w:pPr>
@@ -24937,15 +24966,15 @@
           <w:lang w:val="en-US"/>
         </w:rPr>
       </w:pPr>
-      <w:bookmarkStart w:id="122" w:name="_Toc502941306"/>
-      <w:bookmarkStart w:id="123" w:name="_Toc487129110"/>
+      <w:bookmarkStart w:id="125" w:name="_Toc502941306"/>
+      <w:bookmarkStart w:id="126" w:name="_Toc487129110"/>
       <w:r>
         <w:rPr>
           <w:lang w:val="en-US"/>
         </w:rPr>
         <w:t>Comma Appending</w:t>
       </w:r>
-      <w:bookmarkEnd w:id="122"/>
+      <w:bookmarkEnd w:id="125"/>
     </w:p>
     <w:p>
       <w:pPr>
@@ -25425,7 +25454,7 @@
           <w:lang w:val="en-US"/>
         </w:rPr>
       </w:pPr>
-      <w:bookmarkStart w:id="124" w:name="_Toc502941307"/>
+      <w:bookmarkStart w:id="127" w:name="_Toc502941307"/>
       <w:proofErr w:type="spellStart"/>
       <w:r>
         <w:rPr>
@@ -25433,8 +25462,8 @@
         </w:rPr>
         <w:t>DebuggerDisplays</w:t>
       </w:r>
-      <w:bookmarkEnd w:id="123"/>
-      <w:bookmarkEnd w:id="124"/>
+      <w:bookmarkEnd w:id="126"/>
+      <w:bookmarkEnd w:id="127"/>
       <w:proofErr w:type="spellEnd"/>
     </w:p>
     <w:p>
@@ -25522,16 +25551,16 @@
           <w:lang w:val="en-US"/>
         </w:rPr>
       </w:pPr>
-      <w:bookmarkStart w:id="125" w:name="_Toc487129111"/>
-      <w:bookmarkStart w:id="126" w:name="_Toc502941308"/>
+      <w:bookmarkStart w:id="128" w:name="_Toc487129111"/>
+      <w:bookmarkStart w:id="129" w:name="_Toc502941308"/>
       <w:r>
         <w:rPr>
           <w:lang w:val="en-US"/>
         </w:rPr>
         <w:t>Executor</w:t>
       </w:r>
-      <w:bookmarkEnd w:id="125"/>
-      <w:bookmarkEnd w:id="126"/>
+      <w:bookmarkEnd w:id="128"/>
+      <w:bookmarkEnd w:id="129"/>
     </w:p>
     <w:p>
       <w:pPr>
@@ -25566,16 +25595,16 @@
           <w:lang w:val="en-US"/>
         </w:rPr>
       </w:pPr>
-      <w:bookmarkStart w:id="127" w:name="_Toc487129112"/>
-      <w:bookmarkStart w:id="128" w:name="_Toc502941309"/>
+      <w:bookmarkStart w:id="130" w:name="_Toc487129112"/>
+      <w:bookmarkStart w:id="131" w:name="_Toc502941309"/>
       <w:r>
         <w:rPr>
           <w:lang w:val="en-US"/>
         </w:rPr>
         <w:t>Inheritance-Helper</w:t>
       </w:r>
-      <w:bookmarkEnd w:id="127"/>
-      <w:bookmarkEnd w:id="128"/>
+      <w:bookmarkEnd w:id="130"/>
+      <w:bookmarkEnd w:id="131"/>
     </w:p>
     <w:p>
       <w:pPr>
@@ -25631,16 +25660,16 @@
           <w:lang w:val="en-US"/>
         </w:rPr>
       </w:pPr>
-      <w:bookmarkStart w:id="129" w:name="_Toc487129113"/>
-      <w:bookmarkStart w:id="130" w:name="_Toc502941310"/>
+      <w:bookmarkStart w:id="132" w:name="_Toc487129113"/>
+      <w:bookmarkStart w:id="133" w:name="_Toc502941310"/>
       <w:r>
         <w:rPr>
           <w:lang w:val="en-US"/>
         </w:rPr>
         <w:t>Factory</w:t>
       </w:r>
-      <w:bookmarkEnd w:id="129"/>
-      <w:bookmarkEnd w:id="130"/>
+      <w:bookmarkEnd w:id="132"/>
+      <w:bookmarkEnd w:id="133"/>
     </w:p>
     <w:p>
       <w:pPr>
@@ -26041,16 +26070,16 @@
           <w:lang w:val="en-US"/>
         </w:rPr>
       </w:pPr>
-      <w:bookmarkStart w:id="131" w:name="_Toc487129114"/>
-      <w:bookmarkStart w:id="132" w:name="_Toc502941311"/>
+      <w:bookmarkStart w:id="134" w:name="_Toc487129114"/>
+      <w:bookmarkStart w:id="135" w:name="_Toc502941311"/>
       <w:r>
         <w:rPr>
           <w:lang w:val="en-US"/>
         </w:rPr>
         <w:t>Factory-Base-Interface</w:t>
       </w:r>
-      <w:bookmarkEnd w:id="131"/>
-      <w:bookmarkEnd w:id="132"/>
+      <w:bookmarkEnd w:id="134"/>
+      <w:bookmarkEnd w:id="135"/>
     </w:p>
     <w:p>
       <w:pPr>
@@ -26072,8 +26101,8 @@
           <w:lang w:val="en-US"/>
         </w:rPr>
       </w:pPr>
-      <w:bookmarkStart w:id="133" w:name="_Toc487129115"/>
-      <w:bookmarkStart w:id="134" w:name="_Toc502941312"/>
+      <w:bookmarkStart w:id="136" w:name="_Toc487129115"/>
+      <w:bookmarkStart w:id="137" w:name="_Toc502941312"/>
       <w:proofErr w:type="spellStart"/>
       <w:r>
         <w:rPr>
@@ -26081,8 +26110,8 @@
         </w:rPr>
         <w:t>TryGet</w:t>
       </w:r>
-      <w:bookmarkEnd w:id="133"/>
-      <w:bookmarkEnd w:id="134"/>
+      <w:bookmarkEnd w:id="136"/>
+      <w:bookmarkEnd w:id="137"/>
       <w:proofErr w:type="spellEnd"/>
     </w:p>
     <w:p>
@@ -26249,8 +26278,8 @@
           <w:lang w:val="en-US"/>
         </w:rPr>
       </w:pPr>
-      <w:bookmarkStart w:id="135" w:name="_Toc487129116"/>
-      <w:bookmarkStart w:id="136" w:name="_Toc502941313"/>
+      <w:bookmarkStart w:id="138" w:name="_Toc487129116"/>
+      <w:bookmarkStart w:id="139" w:name="_Toc502941313"/>
       <w:r>
         <w:rPr>
           <w:lang w:val="en-US"/>
@@ -26278,8 +26307,8 @@
         </w:rPr>
         <w:t>GetMany</w:t>
       </w:r>
-      <w:bookmarkEnd w:id="135"/>
-      <w:bookmarkEnd w:id="136"/>
+      <w:bookmarkEnd w:id="138"/>
+      <w:bookmarkEnd w:id="139"/>
       <w:proofErr w:type="spellEnd"/>
     </w:p>
     <w:p>
@@ -28248,16 +28277,16 @@
           <w:lang w:val="en-US"/>
         </w:rPr>
       </w:pPr>
-      <w:bookmarkStart w:id="137" w:name="_Toc487129117"/>
-      <w:bookmarkStart w:id="138" w:name="_Toc502941314"/>
+      <w:bookmarkStart w:id="140" w:name="_Toc487129117"/>
+      <w:bookmarkStart w:id="141" w:name="_Toc502941314"/>
       <w:r>
         <w:rPr>
           <w:lang w:val="en-US"/>
         </w:rPr>
         <w:t>Helper</w:t>
       </w:r>
-      <w:bookmarkEnd w:id="137"/>
-      <w:bookmarkEnd w:id="138"/>
+      <w:bookmarkEnd w:id="140"/>
+      <w:bookmarkEnd w:id="141"/>
     </w:p>
     <w:p>
       <w:pPr>
@@ -28279,16 +28308,16 @@
           <w:lang w:val="en-US"/>
         </w:rPr>
       </w:pPr>
-      <w:bookmarkStart w:id="139" w:name="_Toc487129118"/>
-      <w:bookmarkStart w:id="140" w:name="_Toc502941315"/>
+      <w:bookmarkStart w:id="142" w:name="_Toc487129118"/>
+      <w:bookmarkStart w:id="143" w:name="_Toc502941315"/>
       <w:r>
         <w:rPr>
           <w:lang w:val="en-US"/>
         </w:rPr>
         <w:t>Info</w:t>
       </w:r>
-      <w:bookmarkEnd w:id="139"/>
-      <w:bookmarkEnd w:id="140"/>
+      <w:bookmarkEnd w:id="142"/>
+      <w:bookmarkEnd w:id="143"/>
     </w:p>
     <w:p>
       <w:pPr>
@@ -28310,8 +28339,8 @@
           <w:lang w:val="en-US"/>
         </w:rPr>
       </w:pPr>
-      <w:bookmarkStart w:id="141" w:name="_Toc487129119"/>
-      <w:bookmarkStart w:id="142" w:name="_Toc502941316"/>
+      <w:bookmarkStart w:id="144" w:name="_Toc487129119"/>
+      <w:bookmarkStart w:id="145" w:name="_Toc502941316"/>
       <w:proofErr w:type="spellStart"/>
       <w:r>
         <w:rPr>
@@ -28319,8 +28348,8 @@
         </w:rPr>
         <w:t>IsSupported</w:t>
       </w:r>
-      <w:bookmarkEnd w:id="141"/>
-      <w:bookmarkEnd w:id="142"/>
+      <w:bookmarkEnd w:id="144"/>
+      <w:bookmarkEnd w:id="145"/>
       <w:proofErr w:type="spellEnd"/>
     </w:p>
     <w:p>
@@ -28498,16 +28527,16 @@
           <w:lang w:val="en-US"/>
         </w:rPr>
       </w:pPr>
-      <w:bookmarkStart w:id="143" w:name="_Toc487129120"/>
-      <w:bookmarkStart w:id="144" w:name="_Toc502941317"/>
+      <w:bookmarkStart w:id="146" w:name="_Toc487129120"/>
+      <w:bookmarkStart w:id="147" w:name="_Toc502941317"/>
       <w:r>
         <w:rPr>
           <w:lang w:val="en-US"/>
         </w:rPr>
         <w:t>Mock</w:t>
       </w:r>
-      <w:bookmarkEnd w:id="143"/>
-      <w:bookmarkEnd w:id="144"/>
+      <w:bookmarkEnd w:id="146"/>
+      <w:bookmarkEnd w:id="147"/>
     </w:p>
     <w:p>
       <w:pPr>
@@ -28529,16 +28558,16 @@
           <w:lang w:val="en-US"/>
         </w:rPr>
       </w:pPr>
-      <w:bookmarkStart w:id="145" w:name="_Toc487129121"/>
-      <w:bookmarkStart w:id="146" w:name="_Toc502941318"/>
+      <w:bookmarkStart w:id="148" w:name="_Toc487129121"/>
+      <w:bookmarkStart w:id="149" w:name="_Toc502941318"/>
       <w:r>
         <w:rPr>
           <w:lang w:val="en-US"/>
         </w:rPr>
         <w:t>Name Constants</w:t>
       </w:r>
-      <w:bookmarkEnd w:id="145"/>
-      <w:bookmarkEnd w:id="146"/>
+      <w:bookmarkEnd w:id="148"/>
+      <w:bookmarkEnd w:id="149"/>
     </w:p>
     <w:p>
       <w:pPr>
@@ -28999,8 +29028,8 @@
           <w:lang w:val="en-US"/>
         </w:rPr>
       </w:pPr>
-      <w:bookmarkStart w:id="147" w:name="_Toc487129122"/>
-      <w:bookmarkStart w:id="148" w:name="_Toc502941319"/>
+      <w:bookmarkStart w:id="150" w:name="_Toc487129122"/>
+      <w:bookmarkStart w:id="151" w:name="_Toc502941319"/>
       <w:proofErr w:type="spellStart"/>
       <w:r>
         <w:rPr>
@@ -29008,8 +29037,8 @@
         </w:rPr>
         <w:t>NullCoalesce</w:t>
       </w:r>
-      <w:bookmarkEnd w:id="147"/>
-      <w:bookmarkEnd w:id="148"/>
+      <w:bookmarkEnd w:id="150"/>
+      <w:bookmarkEnd w:id="151"/>
       <w:proofErr w:type="spellEnd"/>
     </w:p>
     <w:p>
@@ -29050,16 +29079,16 @@
           <w:lang w:val="en-US"/>
         </w:rPr>
       </w:pPr>
-      <w:bookmarkStart w:id="149" w:name="_Toc487129123"/>
-      <w:bookmarkStart w:id="150" w:name="_Toc502941320"/>
+      <w:bookmarkStart w:id="152" w:name="_Toc487129123"/>
+      <w:bookmarkStart w:id="153" w:name="_Toc502941320"/>
       <w:r>
         <w:rPr>
           <w:lang w:val="en-US"/>
         </w:rPr>
         <w:t>Plug-In Model</w:t>
       </w:r>
-      <w:bookmarkEnd w:id="149"/>
-      <w:bookmarkEnd w:id="150"/>
+      <w:bookmarkEnd w:id="152"/>
+      <w:bookmarkEnd w:id="153"/>
     </w:p>
     <w:p>
       <w:pPr>
@@ -29099,16 +29128,16 @@
           <w:lang w:val="en-US"/>
         </w:rPr>
       </w:pPr>
-      <w:bookmarkStart w:id="151" w:name="_Toc487129124"/>
-      <w:bookmarkStart w:id="152" w:name="_Toc502941321"/>
+      <w:bookmarkStart w:id="154" w:name="_Toc487129124"/>
+      <w:bookmarkStart w:id="155" w:name="_Toc502941321"/>
       <w:r>
         <w:rPr>
           <w:lang w:val="en-US"/>
         </w:rPr>
         <w:t>Progress and Cancel Callbacks</w:t>
       </w:r>
-      <w:bookmarkEnd w:id="151"/>
-      <w:bookmarkEnd w:id="152"/>
+      <w:bookmarkEnd w:id="154"/>
+      <w:bookmarkEnd w:id="155"/>
     </w:p>
     <w:p>
       <w:pPr>
@@ -29909,16 +29938,16 @@
           <w:lang w:val="en-US"/>
         </w:rPr>
       </w:pPr>
-      <w:bookmarkStart w:id="153" w:name="_Toc487129125"/>
-      <w:bookmarkStart w:id="154" w:name="_Toc502941322"/>
+      <w:bookmarkStart w:id="156" w:name="_Toc487129125"/>
+      <w:bookmarkStart w:id="157" w:name="_Toc502941322"/>
       <w:r>
         <w:rPr>
           <w:lang w:val="en-US"/>
         </w:rPr>
         <w:t>Singular, Plural, Non-Recursive, Recursive and WithRelatedEntities</w:t>
       </w:r>
-      <w:bookmarkEnd w:id="153"/>
-      <w:bookmarkEnd w:id="154"/>
+      <w:bookmarkEnd w:id="156"/>
+      <w:bookmarkEnd w:id="157"/>
     </w:p>
     <w:p>
       <w:pPr>
@@ -32554,16 +32583,16 @@
           <w:lang w:val="en-US"/>
         </w:rPr>
       </w:pPr>
-      <w:bookmarkStart w:id="155" w:name="_Toc487129126"/>
-      <w:bookmarkStart w:id="156" w:name="_Toc502941323"/>
+      <w:bookmarkStart w:id="158" w:name="_Toc487129126"/>
+      <w:bookmarkStart w:id="159" w:name="_Toc502941323"/>
       <w:r>
         <w:rPr>
           <w:lang w:val="en-US"/>
         </w:rPr>
         <w:t>Wrapper</w:t>
       </w:r>
-      <w:bookmarkEnd w:id="155"/>
-      <w:bookmarkEnd w:id="156"/>
+      <w:bookmarkEnd w:id="158"/>
+      <w:bookmarkEnd w:id="159"/>
     </w:p>
     <w:p>
       <w:pPr>
@@ -32585,16 +32614,16 @@
           <w:lang w:val="en-US"/>
         </w:rPr>
       </w:pPr>
-      <w:bookmarkStart w:id="157" w:name="_Toc487129127"/>
-      <w:bookmarkStart w:id="158" w:name="_Toc502941324"/>
+      <w:bookmarkStart w:id="160" w:name="_Toc487129127"/>
+      <w:bookmarkStart w:id="161" w:name="_Toc502941324"/>
       <w:r>
         <w:rPr>
           <w:lang w:val="en-US"/>
         </w:rPr>
         <w:t>Alternatives</w:t>
       </w:r>
-      <w:bookmarkEnd w:id="157"/>
-      <w:bookmarkEnd w:id="158"/>
+      <w:bookmarkEnd w:id="160"/>
+      <w:bookmarkEnd w:id="161"/>
     </w:p>
     <w:p>
       <w:pPr>
@@ -32603,8 +32632,8 @@
           <w:lang w:val="en-US"/>
         </w:rPr>
       </w:pPr>
-      <w:bookmarkStart w:id="159" w:name="_Toc487129128"/>
-      <w:bookmarkStart w:id="160" w:name="_Toc502941325"/>
+      <w:bookmarkStart w:id="162" w:name="_Toc487129128"/>
+      <w:bookmarkStart w:id="163" w:name="_Toc502941325"/>
       <w:r>
         <w:rPr>
           <w:lang w:val="en-US"/>
@@ -32617,8 +32646,8 @@
         </w:rPr>
         <w:t>odels</w:t>
       </w:r>
-      <w:bookmarkEnd w:id="159"/>
-      <w:bookmarkEnd w:id="160"/>
+      <w:bookmarkEnd w:id="162"/>
+      <w:bookmarkEnd w:id="163"/>
     </w:p>
     <w:p>
       <w:pPr>
@@ -32901,14 +32930,36 @@
     <w:r>
       <w:t xml:space="preserve"> / </w:t>
     </w:r>
-    <w:fldSimple w:instr=" NUMPAGES   \* MERGEFORMAT ">
-      <w:r>
-        <w:rPr>
-          <w:noProof/>
-        </w:rPr>
-        <w:t>31</w:t>
-      </w:r>
-    </w:fldSimple>
+    <w:r>
+      <w:rPr>
+        <w:noProof/>
+      </w:rPr>
+      <w:fldChar w:fldCharType="begin"/>
+    </w:r>
+    <w:r>
+      <w:rPr>
+        <w:noProof/>
+      </w:rPr>
+      <w:instrText xml:space="preserve"> NUMPAGES   \* MERGEFORMAT </w:instrText>
+    </w:r>
+    <w:r>
+      <w:rPr>
+        <w:noProof/>
+      </w:rPr>
+      <w:fldChar w:fldCharType="separate"/>
+    </w:r>
+    <w:r>
+      <w:rPr>
+        <w:noProof/>
+      </w:rPr>
+      <w:t>31</w:t>
+    </w:r>
+    <w:r>
+      <w:rPr>
+        <w:noProof/>
+      </w:rPr>
+      <w:fldChar w:fldCharType="end"/>
+    </w:r>
   </w:p>
 </w:ftr>
 </file>
@@ -37116,7 +37167,7 @@
 </file>
 
 <file path=customXml/itemProps1.xml><?xml version="1.0" encoding="utf-8"?>
-<ds:datastoreItem xmlns:ds="http://schemas.openxmlformats.org/officeDocument/2006/customXml" ds:itemID="{E3C73318-C905-439C-9C8A-63D8E61899D7}">
+<ds:datastoreItem xmlns:ds="http://schemas.openxmlformats.org/officeDocument/2006/customXml" ds:itemID="{AB0BCA0B-3D5F-47A3-B89F-5F22A34DAD1C}">
   <ds:schemaRefs>
     <ds:schemaRef ds:uri="http://schemas.openxmlformats.org/officeDocument/2006/bibliography"/>
   </ds:schemaRefs>

</xml_diff>